<commit_message>
Revisao de Demo da Aplicacao
</commit_message>
<xml_diff>
--- a/report/Outros documentos/demo/Demo da Aplicação.docx
+++ b/report/Outros documentos/demo/Demo da Aplicação.docx
@@ -5,29 +5,6 @@
     <w:p>
       <w:pPr>
         <w:contextualSpacing/>
-        <w:rPr>
-          <w:b/>
-          <w:color w:val="C00000"/>
-          <w:sz w:val="28"/>
-        </w:rPr>
-      </w:pPr>
-      <w:r>
-        <w:rPr>
-          <w:b/>
-          <w:color w:val="C00000"/>
-          <w:sz w:val="28"/>
-        </w:rPr>
-        <w:t>Anexo A - Demo da Aplicação</w:t>
-      </w:r>
-    </w:p>
-    <w:p>
-      <w:pPr>
-        <w:contextualSpacing/>
-      </w:pPr>
-    </w:p>
-    <w:p>
-      <w:pPr>
-        <w:contextualSpacing/>
       </w:pPr>
       <w:r>
         <w:t>Neste anexo apresentamos os menus e algumas funcionalidades da aplicação.</w:t>
@@ -53,6 +30,130 @@
       <w:pPr>
         <w:contextualSpacing/>
       </w:pPr>
+      <w:r>
+        <w:rPr>
+          <w:noProof/>
+        </w:rPr>
+        <mc:AlternateContent>
+          <mc:Choice Requires="wps">
+            <w:drawing>
+              <wp:anchor distT="0" distB="0" distL="114300" distR="114300" simplePos="0" relativeHeight="251661312" behindDoc="0" locked="0" layoutInCell="1" allowOverlap="1" wp14:anchorId="7B980A7C" wp14:editId="12D739E0">
+                <wp:simplePos x="0" y="0"/>
+                <wp:positionH relativeFrom="column">
+                  <wp:posOffset>-3810</wp:posOffset>
+                </wp:positionH>
+                <wp:positionV relativeFrom="paragraph">
+                  <wp:posOffset>2011680</wp:posOffset>
+                </wp:positionV>
+                <wp:extent cx="3838575" cy="635"/>
+                <wp:effectExtent l="0" t="0" r="0" b="0"/>
+                <wp:wrapTight wrapText="bothSides">
+                  <wp:wrapPolygon edited="0">
+                    <wp:start x="0" y="0"/>
+                    <wp:lineTo x="0" y="21600"/>
+                    <wp:lineTo x="21600" y="21600"/>
+                    <wp:lineTo x="21600" y="0"/>
+                  </wp:wrapPolygon>
+                </wp:wrapTight>
+                <wp:docPr id="4" name="Caixa de texto 4"/>
+                <wp:cNvGraphicFramePr/>
+                <a:graphic xmlns:a="http://schemas.openxmlformats.org/drawingml/2006/main">
+                  <a:graphicData uri="http://schemas.microsoft.com/office/word/2010/wordprocessingShape">
+                    <wps:wsp>
+                      <wps:cNvSpPr txBox="1"/>
+                      <wps:spPr>
+                        <a:xfrm>
+                          <a:off x="0" y="0"/>
+                          <a:ext cx="3838575" cy="635"/>
+                        </a:xfrm>
+                        <a:prstGeom prst="rect">
+                          <a:avLst/>
+                        </a:prstGeom>
+                        <a:solidFill>
+                          <a:prstClr val="white"/>
+                        </a:solidFill>
+                        <a:ln>
+                          <a:noFill/>
+                        </a:ln>
+                        <a:effectLst/>
+                      </wps:spPr>
+                      <wps:txbx>
+                        <w:txbxContent>
+                          <w:p>
+                            <w:pPr>
+                              <w:pStyle w:val="Legenda"/>
+                              <w:rPr>
+                                <w:noProof/>
+                              </w:rPr>
+                            </w:pPr>
+                            <w:r>
+                              <w:t xml:space="preserve">Figura </w:t>
+                            </w:r>
+                            <w:fldSimple w:instr=" SEQ Figura \* ARABIC ">
+                              <w:r>
+                                <w:rPr>
+                                  <w:noProof/>
+                                </w:rPr>
+                                <w:t>1</w:t>
+                              </w:r>
+                            </w:fldSimple>
+                            <w:r>
+                              <w:t xml:space="preserve"> – Menu de Login</w:t>
+                            </w:r>
+                          </w:p>
+                        </w:txbxContent>
+                      </wps:txbx>
+                      <wps:bodyPr rot="0" spcFirstLastPara="0" vertOverflow="overflow" horzOverflow="overflow" vert="horz" wrap="square" lIns="0" tIns="0" rIns="0" bIns="0" numCol="1" spcCol="0" rtlCol="0" fromWordArt="0" anchor="t" anchorCtr="0" forceAA="0" compatLnSpc="1">
+                        <a:prstTxWarp prst="textNoShape">
+                          <a:avLst/>
+                        </a:prstTxWarp>
+                        <a:spAutoFit/>
+                      </wps:bodyPr>
+                    </wps:wsp>
+                  </a:graphicData>
+                </a:graphic>
+              </wp:anchor>
+            </w:drawing>
+          </mc:Choice>
+          <mc:Fallback>
+            <w:pict>
+              <v:shapetype id="_x0000_t202" coordsize="21600,21600" o:spt="202" path="m,l,21600r21600,l21600,xe">
+                <v:stroke joinstyle="miter"/>
+                <v:path gradientshapeok="t" o:connecttype="rect"/>
+              </v:shapetype>
+              <v:shape id="Caixa de texto 4" o:spid="_x0000_s1026" type="#_x0000_t202" style="position:absolute;margin-left:-.3pt;margin-top:158.4pt;width:302.25pt;height:.05pt;z-index:251661312;visibility:visible;mso-wrap-style:square;mso-wrap-distance-left:9pt;mso-wrap-distance-top:0;mso-wrap-distance-right:9pt;mso-wrap-distance-bottom:0;mso-position-horizontal:absolute;mso-position-horizontal-relative:text;mso-position-vertical:absolute;mso-position-vertical-relative:text;v-text-anchor:top" o:gfxdata="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" stroked="f">
+                <v:textbox style="mso-fit-shape-to-text:t" inset="0,0,0,0">
+                  <w:txbxContent>
+                    <w:p>
+                      <w:pPr>
+                        <w:pStyle w:val="Legenda"/>
+                        <w:rPr>
+                          <w:noProof/>
+                        </w:rPr>
+                      </w:pPr>
+                      <w:r>
+                        <w:t xml:space="preserve">Figura </w:t>
+                      </w:r>
+                      <w:fldSimple w:instr=" SEQ Figura \* ARABIC ">
+                        <w:r>
+                          <w:rPr>
+                            <w:noProof/>
+                          </w:rPr>
+                          <w:t>1</w:t>
+                        </w:r>
+                      </w:fldSimple>
+                      <w:r>
+                        <w:t xml:space="preserve"> – Menu de Login</w:t>
+                      </w:r>
+                    </w:p>
+                  </w:txbxContent>
+                </v:textbox>
+                <w10:wrap type="tight"/>
+              </v:shape>
+            </w:pict>
+          </mc:Fallback>
+        </mc:AlternateContent>
+      </w:r>
       <w:r>
         <w:rPr>
           <w:noProof/>
@@ -182,90 +283,64 @@
           <w:color w:val="C00000"/>
         </w:rPr>
       </w:pPr>
-      <w:r>
-        <w:rPr>
-          <w:color w:val="C00000"/>
-        </w:rPr>
-        <w:t>(</w:t>
-      </w:r>
-      <w:proofErr w:type="spellStart"/>
-      <w:r>
-        <w:rPr>
-          <w:color w:val="C00000"/>
-        </w:rPr>
-        <w:t>fitnessum</w:t>
-      </w:r>
-      <w:proofErr w:type="spellEnd"/>
-      <w:r>
-        <w:rPr>
-          <w:color w:val="C00000"/>
-        </w:rPr>
-        <w:t>-poo\</w:t>
-      </w:r>
-      <w:proofErr w:type="spellStart"/>
-      <w:r>
-        <w:rPr>
-          <w:color w:val="C00000"/>
-        </w:rPr>
-        <w:t>report</w:t>
-      </w:r>
-      <w:proofErr w:type="spellEnd"/>
-      <w:r>
-        <w:rPr>
-          <w:color w:val="C00000"/>
-        </w:rPr>
-        <w:t>\Outros documentos\demo</w:t>
-      </w:r>
-      <w:r>
-        <w:rPr>
-          <w:color w:val="C00000"/>
-        </w:rPr>
-        <w:t>\</w:t>
-      </w:r>
-      <w:r>
-        <w:rPr>
-          <w:color w:val="C00000"/>
-        </w:rPr>
-        <w:t>login</w:t>
-      </w:r>
-      <w:r>
-        <w:rPr>
-          <w:color w:val="C00000"/>
-        </w:rPr>
-        <w:t>.png</w:t>
-      </w:r>
-      <w:r>
-        <w:rPr>
-          <w:color w:val="C00000"/>
-        </w:rPr>
-        <w:t>)</w:t>
-      </w:r>
-    </w:p>
-    <w:p>
-      <w:pPr>
-        <w:contextualSpacing/>
-      </w:pPr>
-    </w:p>
-    <w:p>
-      <w:pPr>
-        <w:contextualSpacing/>
-      </w:pPr>
-      <w:r>
-        <w:t>Além da possibilidade de entrar, é também possível registar um novo utilizador no menu “REGISTAR”:</w:t>
-      </w:r>
-    </w:p>
-    <w:p>
-      <w:pPr>
-        <w:contextualSpacing/>
-      </w:pPr>
-      <w:r>
+    </w:p>
+    <w:p>
+      <w:pPr>
+        <w:contextualSpacing/>
+      </w:pPr>
+    </w:p>
+    <w:p>
+      <w:pPr>
+        <w:contextualSpacing/>
         <w:rPr>
           <w:noProof/>
           <w:lang w:eastAsia="pt-PT"/>
         </w:rPr>
+      </w:pPr>
+      <w:r>
+        <w:t>Além da possibilidade de entrar, é também possível</w:t>
+      </w:r>
+      <w:r>
+        <w:t xml:space="preserve"> registar um novo utilizador em </w:t>
+      </w:r>
+      <w:r>
+        <w:t>“</w:t>
+      </w:r>
+      <w:r>
+        <w:t>Registar</w:t>
+      </w:r>
+      <w:r>
+        <w:t>”:</w:t>
+      </w:r>
+      <w:r>
+        <w:rPr>
+          <w:noProof/>
+          <w:lang w:eastAsia="pt-PT"/>
+        </w:rPr>
+        <w:t xml:space="preserve"> </w:t>
+      </w:r>
+    </w:p>
+    <w:p>
+      <w:pPr>
+        <w:contextualSpacing/>
+        <w:rPr>
+          <w:noProof/>
+          <w:lang w:eastAsia="pt-PT"/>
+        </w:rPr>
+      </w:pPr>
+    </w:p>
+    <w:p>
+      <w:pPr>
+        <w:contextualSpacing/>
+      </w:pPr>
+      <w:r>
+        <w:rPr>
+          <w:noProof/>
+          <w:lang w:eastAsia="pt-PT"/>
+        </w:rPr>
         <w:drawing>
-          <wp:inline distT="0" distB="0" distL="0" distR="0" wp14:anchorId="146B25AE" wp14:editId="6D913D14">
-            <wp:extent cx="5400040" cy="1872245"/>
+          <wp:inline distT="0" distB="0" distL="0" distR="0" wp14:anchorId="12E4432E" wp14:editId="59F1F614">
+            <wp:extent cx="5400040" cy="1871980"/>
             <wp:effectExtent l="0" t="0" r="0" b="0"/>
             <wp:docPr id="2" name="Imagem 2" descr="E:\GIT_repos\fitnessum-poo\report\imagens\demo\registo.png"/>
             <wp:cNvGraphicFramePr>
@@ -296,7 +371,7 @@
                   <pic:spPr bwMode="auto">
                     <a:xfrm>
                       <a:off x="0" y="0"/>
-                      <a:ext cx="5400040" cy="1872245"/>
+                      <a:ext cx="5400040" cy="1871980"/>
                     </a:xfrm>
                     <a:prstGeom prst="rect">
                       <a:avLst/>
@@ -315,69 +390,38 @@
     </w:p>
     <w:p>
       <w:pPr>
+        <w:pStyle w:val="Legenda"/>
+      </w:pPr>
+      <w:r>
+        <w:t xml:space="preserve">Figura </w:t>
+      </w:r>
+      <w:fldSimple w:instr=" SEQ Figura \* ARABIC ">
+        <w:r>
+          <w:rPr>
+            <w:noProof/>
+          </w:rPr>
+          <w:t>2</w:t>
+        </w:r>
+      </w:fldSimple>
+      <w:r>
+        <w:t xml:space="preserve"> - Menu de registo de novo utilizador</w:t>
+      </w:r>
+    </w:p>
+    <w:p>
+      <w:pPr>
         <w:contextualSpacing/>
         <w:rPr>
           <w:color w:val="C00000"/>
         </w:rPr>
       </w:pPr>
-      <w:r>
+    </w:p>
+    <w:p>
+      <w:pPr>
+        <w:contextualSpacing/>
         <w:rPr>
           <w:color w:val="C00000"/>
         </w:rPr>
-        <w:t>(</w:t>
-      </w:r>
-      <w:proofErr w:type="spellStart"/>
-      <w:r>
-        <w:rPr>
-          <w:color w:val="C00000"/>
-        </w:rPr>
-        <w:t>fitnessum</w:t>
-      </w:r>
-      <w:proofErr w:type="spellEnd"/>
-      <w:r>
-        <w:rPr>
-          <w:color w:val="C00000"/>
-        </w:rPr>
-        <w:t>-poo\</w:t>
-      </w:r>
-      <w:proofErr w:type="spellStart"/>
-      <w:r>
-        <w:rPr>
-          <w:color w:val="C00000"/>
-        </w:rPr>
-        <w:t>report</w:t>
-      </w:r>
-      <w:proofErr w:type="spellEnd"/>
-      <w:r>
-        <w:rPr>
-          <w:color w:val="C00000"/>
-        </w:rPr>
-        <w:t>\Outros documentos\demo</w:t>
-      </w:r>
-      <w:r>
-        <w:rPr>
-          <w:color w:val="C00000"/>
-        </w:rPr>
-        <w:t>\</w:t>
-      </w:r>
-      <w:r>
-        <w:rPr>
-          <w:color w:val="C00000"/>
-        </w:rPr>
-        <w:t>registo</w:t>
-      </w:r>
-      <w:r>
-        <w:rPr>
-          <w:color w:val="C00000"/>
-        </w:rPr>
-        <w:t>.png</w:t>
-      </w:r>
-      <w:r>
-        <w:rPr>
-          <w:color w:val="C00000"/>
-        </w:rPr>
-        <w:t>)</w:t>
-      </w:r>
+      </w:pPr>
     </w:p>
     <w:p>
       <w:pPr>
@@ -509,14 +553,20 @@
       <w:pPr>
         <w:contextualSpacing/>
       </w:pPr>
+    </w:p>
+    <w:p>
+      <w:pPr>
+        <w:keepNext/>
+        <w:contextualSpacing/>
+      </w:pPr>
       <w:r>
         <w:rPr>
           <w:noProof/>
           <w:lang w:eastAsia="pt-PT"/>
         </w:rPr>
         <w:drawing>
-          <wp:inline distT="0" distB="0" distL="0" distR="0" wp14:anchorId="77E1234B" wp14:editId="1313FE58">
-            <wp:extent cx="5638800" cy="3946560"/>
+          <wp:inline distT="0" distB="0" distL="0" distR="0" wp14:anchorId="5D8D8CEC" wp14:editId="1A641380">
+            <wp:extent cx="5934075" cy="4153221"/>
             <wp:effectExtent l="0" t="0" r="0" b="0"/>
             <wp:docPr id="3" name="Imagem 3" descr="C:\Users\Andre\Desktop\demo\vista_geral.png"/>
             <wp:cNvGraphicFramePr>
@@ -547,7 +597,7 @@
                   <pic:spPr bwMode="auto">
                     <a:xfrm>
                       <a:off x="0" y="0"/>
-                      <a:ext cx="5646554" cy="3951987"/>
+                      <a:ext cx="5947072" cy="4162318"/>
                     </a:xfrm>
                     <a:prstGeom prst="rect">
                       <a:avLst/>
@@ -566,62 +616,21 @@
     </w:p>
     <w:p>
       <w:pPr>
-        <w:contextualSpacing/>
-        <w:rPr>
-          <w:color w:val="C00000"/>
-        </w:rPr>
-      </w:pPr>
-      <w:r>
-        <w:rPr>
-          <w:color w:val="C00000"/>
-        </w:rPr>
-        <w:t>(</w:t>
-      </w:r>
-      <w:proofErr w:type="spellStart"/>
-      <w:r>
-        <w:rPr>
-          <w:color w:val="C00000"/>
-        </w:rPr>
-        <w:t>fitnessum</w:t>
-      </w:r>
-      <w:proofErr w:type="spellEnd"/>
-      <w:r>
-        <w:rPr>
-          <w:color w:val="C00000"/>
-        </w:rPr>
-        <w:t>-poo\</w:t>
-      </w:r>
-      <w:proofErr w:type="spellStart"/>
-      <w:r>
-        <w:rPr>
-          <w:color w:val="C00000"/>
-        </w:rPr>
-        <w:t>report</w:t>
-      </w:r>
-      <w:proofErr w:type="spellEnd"/>
-      <w:r>
-        <w:rPr>
-          <w:color w:val="C00000"/>
-        </w:rPr>
-        <w:t>\Outros documentos\demo</w:t>
-      </w:r>
-      <w:r>
-        <w:rPr>
-          <w:color w:val="C00000"/>
-        </w:rPr>
-        <w:t>\</w:t>
-      </w:r>
-      <w:r>
-        <w:rPr>
-          <w:color w:val="C00000"/>
-        </w:rPr>
-        <w:t>vista_geral.png</w:t>
-      </w:r>
-      <w:r>
-        <w:rPr>
-          <w:color w:val="C00000"/>
-        </w:rPr>
-        <w:t>)</w:t>
+        <w:pStyle w:val="Legenda"/>
+      </w:pPr>
+      <w:r>
+        <w:t xml:space="preserve">Figura </w:t>
+      </w:r>
+      <w:fldSimple w:instr=" SEQ Figura \* ARABIC ">
+        <w:r>
+          <w:rPr>
+            <w:noProof/>
+          </w:rPr>
+          <w:t>3</w:t>
+        </w:r>
+      </w:fldSimple>
+      <w:r>
+        <w:t xml:space="preserve"> - Vista geral da aplicação</w:t>
       </w:r>
     </w:p>
     <w:p>
@@ -759,16 +768,6 @@
     <w:p>
       <w:pPr>
         <w:contextualSpacing/>
-      </w:pPr>
-    </w:p>
-    <w:p>
-      <w:pPr>
-        <w:contextualSpacing/>
-      </w:pPr>
-    </w:p>
-    <w:p>
-      <w:pPr>
-        <w:contextualSpacing/>
         <w:rPr>
           <w:b/>
           <w:color w:val="1F497D" w:themeColor="text2"/>
@@ -782,7 +781,7 @@
           <w:sz w:val="28"/>
         </w:rPr>
         <w:lastRenderedPageBreak/>
-        <w:t>Menu PERFIL</w:t>
+        <w:t>Menu Perfil</w:t>
       </w:r>
     </w:p>
     <w:p>
@@ -807,13 +806,19 @@
       <w:pPr>
         <w:contextualSpacing/>
       </w:pPr>
+    </w:p>
+    <w:p>
+      <w:pPr>
+        <w:keepNext/>
+        <w:contextualSpacing/>
+      </w:pPr>
       <w:r>
         <w:rPr>
           <w:noProof/>
           <w:lang w:eastAsia="pt-PT"/>
         </w:rPr>
         <w:drawing>
-          <wp:inline distT="0" distB="0" distL="0" distR="0" wp14:anchorId="01112075" wp14:editId="0916DB9C">
+          <wp:inline distT="0" distB="0" distL="0" distR="0" wp14:anchorId="435F4CA3" wp14:editId="3A0BD292">
             <wp:extent cx="4886325" cy="1657442"/>
             <wp:effectExtent l="0" t="0" r="0" b="0"/>
             <wp:docPr id="5" name="Imagem 5" descr="C:\Users\Andre\Desktop\demo\perfil.png"/>
@@ -864,68 +869,22 @@
     </w:p>
     <w:p>
       <w:pPr>
-        <w:contextualSpacing/>
-        <w:rPr>
-          <w:color w:val="C00000"/>
-        </w:rPr>
-      </w:pPr>
-      <w:r>
-        <w:rPr>
-          <w:color w:val="C00000"/>
-        </w:rPr>
-        <w:t>(</w:t>
-      </w:r>
-      <w:proofErr w:type="spellStart"/>
-      <w:r>
-        <w:rPr>
-          <w:color w:val="C00000"/>
-        </w:rPr>
-        <w:t>fitnessum</w:t>
-      </w:r>
-      <w:proofErr w:type="spellEnd"/>
-      <w:r>
-        <w:rPr>
-          <w:color w:val="C00000"/>
-        </w:rPr>
-        <w:t>-poo\</w:t>
-      </w:r>
-      <w:proofErr w:type="spellStart"/>
-      <w:r>
-        <w:rPr>
-          <w:color w:val="C00000"/>
-        </w:rPr>
-        <w:t>report</w:t>
-      </w:r>
-      <w:proofErr w:type="spellEnd"/>
-      <w:r>
-        <w:rPr>
-          <w:color w:val="C00000"/>
-        </w:rPr>
-        <w:t>\Outros documentos\demo</w:t>
-      </w:r>
-      <w:r>
-        <w:rPr>
-          <w:color w:val="C00000"/>
-        </w:rPr>
-        <w:t>\</w:t>
-      </w:r>
-      <w:r>
-        <w:rPr>
-          <w:color w:val="C00000"/>
-        </w:rPr>
-        <w:t>perfil.png</w:t>
-      </w:r>
-      <w:r>
-        <w:rPr>
-          <w:color w:val="C00000"/>
-        </w:rPr>
-        <w:t>)</w:t>
-      </w:r>
-    </w:p>
-    <w:p>
-      <w:pPr>
-        <w:contextualSpacing/>
-      </w:pPr>
+        <w:pStyle w:val="Legenda"/>
+      </w:pPr>
+      <w:r>
+        <w:t xml:space="preserve">Figura </w:t>
+      </w:r>
+      <w:fldSimple w:instr=" SEQ Figura \* ARABIC ">
+        <w:r>
+          <w:rPr>
+            <w:noProof/>
+          </w:rPr>
+          <w:t>4</w:t>
+        </w:r>
+      </w:fldSimple>
+      <w:r>
+        <w:t xml:space="preserve"> - Menu Perfil</w:t>
+      </w:r>
     </w:p>
     <w:p>
       <w:pPr>
@@ -969,6 +928,15 @@
     <w:p>
       <w:pPr>
         <w:contextualSpacing/>
+        <w:rPr>
+          <w:color w:val="1F497D" w:themeColor="text2"/>
+          <w:sz w:val="14"/>
+        </w:rPr>
+      </w:pPr>
+    </w:p>
+    <w:p>
+      <w:pPr>
+        <w:contextualSpacing/>
       </w:pPr>
       <w:r>
         <w:t>Através deste menu o utilizador pode consultar as 10 actividades mais recentes que realizou.</w:t>
@@ -1005,6 +973,12 @@
     </w:p>
     <w:p>
       <w:pPr>
+        <w:contextualSpacing/>
+      </w:pPr>
+    </w:p>
+    <w:p>
+      <w:pPr>
+        <w:keepNext/>
         <w:contextualSpacing/>
       </w:pPr>
       <w:r>
@@ -1013,7 +987,7 @@
           <w:lang w:eastAsia="pt-PT"/>
         </w:rPr>
         <w:drawing>
-          <wp:inline distT="0" distB="0" distL="0" distR="0" wp14:anchorId="4CF39E81" wp14:editId="39148DFF">
+          <wp:inline distT="0" distB="0" distL="0" distR="0" wp14:anchorId="6B6F9016" wp14:editId="31F77E13">
             <wp:extent cx="5400040" cy="3164634"/>
             <wp:effectExtent l="0" t="0" r="0" b="0"/>
             <wp:docPr id="6" name="Imagem 6" descr="C:\Users\Andre\Desktop\demo\actividades.png"/>
@@ -1064,99 +1038,33 @@
     </w:p>
     <w:p>
       <w:pPr>
-        <w:contextualSpacing/>
-        <w:rPr>
-          <w:color w:val="C00000"/>
-        </w:rPr>
-      </w:pPr>
-      <w:r>
-        <w:rPr>
-          <w:color w:val="C00000"/>
-        </w:rPr>
-        <w:t>(</w:t>
-      </w:r>
-      <w:proofErr w:type="spellStart"/>
-      <w:r>
-        <w:rPr>
-          <w:color w:val="C00000"/>
-        </w:rPr>
-        <w:t>fitnessum</w:t>
-      </w:r>
-      <w:proofErr w:type="spellEnd"/>
-      <w:r>
-        <w:rPr>
-          <w:color w:val="C00000"/>
-        </w:rPr>
-        <w:t>-poo\</w:t>
-      </w:r>
-      <w:proofErr w:type="spellStart"/>
-      <w:r>
-        <w:rPr>
-          <w:color w:val="C00000"/>
-        </w:rPr>
-        <w:t>report</w:t>
-      </w:r>
-      <w:proofErr w:type="spellEnd"/>
-      <w:r>
-        <w:rPr>
-          <w:color w:val="C00000"/>
-        </w:rPr>
-        <w:t>\Outros documentos\demo</w:t>
-      </w:r>
-      <w:r>
-        <w:rPr>
-          <w:color w:val="C00000"/>
-        </w:rPr>
-        <w:t>\</w:t>
-      </w:r>
-      <w:r>
-        <w:rPr>
-          <w:color w:val="C00000"/>
-        </w:rPr>
-        <w:t>actividades.png</w:t>
-      </w:r>
-      <w:r>
-        <w:rPr>
-          <w:color w:val="C00000"/>
-        </w:rPr>
-        <w:t>)</w:t>
-      </w:r>
-    </w:p>
-    <w:p>
-      <w:pPr>
-        <w:contextualSpacing/>
-      </w:pPr>
-    </w:p>
-    <w:p>
-      <w:pPr>
-        <w:contextualSpacing/>
-      </w:pPr>
-    </w:p>
-    <w:p>
-      <w:pPr>
-        <w:contextualSpacing/>
-      </w:pPr>
-    </w:p>
-    <w:p>
-      <w:pPr>
-        <w:contextualSpacing/>
-      </w:pPr>
-    </w:p>
-    <w:p>
-      <w:pPr>
-        <w:contextualSpacing/>
-        <w:rPr>
-          <w:b/>
+        <w:pStyle w:val="Legenda"/>
+      </w:pPr>
+      <w:r>
+        <w:t xml:space="preserve">Figura </w:t>
+      </w:r>
+      <w:fldSimple w:instr=" SEQ Figura \* ARABIC ">
+        <w:r>
+          <w:rPr>
+            <w:noProof/>
+          </w:rPr>
+          <w:t>5</w:t>
+        </w:r>
+      </w:fldSimple>
+      <w:r>
+        <w:t xml:space="preserve"> - Menu Actividades</w:t>
+      </w:r>
+    </w:p>
+    <w:p>
+      <w:pPr>
+        <w:pStyle w:val="Legenda"/>
+      </w:pPr>
+      <w:r>
+        <w:rPr>
           <w:color w:val="1F497D" w:themeColor="text2"/>
           <w:sz w:val="28"/>
         </w:rPr>
-      </w:pPr>
-      <w:r>
-        <w:rPr>
-          <w:b/>
-          <w:color w:val="1F497D" w:themeColor="text2"/>
-          <w:sz w:val="28"/>
-        </w:rPr>
+        <w:lastRenderedPageBreak/>
         <w:t>Menu Recordes</w:t>
       </w:r>
     </w:p>
@@ -1173,19 +1081,6 @@
       <w:r>
         <w:t xml:space="preserve"> em actividades entre duas datas indicadas.</w:t>
       </w:r>
-    </w:p>
-    <w:p>
-      <w:pPr>
-        <w:contextualSpacing/>
-      </w:pPr>
-      <w:r>
-        <w:t>Na parte inferior, o utilizador pode ver os seus records nas diferentes modalidades.</w:t>
-      </w:r>
-    </w:p>
-    <w:p>
-      <w:pPr>
-        <w:contextualSpacing/>
-      </w:pPr>
     </w:p>
     <w:p>
       <w:pPr>
@@ -1197,9 +1092,25 @@
           <w:lang w:eastAsia="pt-PT"/>
         </w:rPr>
         <w:drawing>
-          <wp:inline distT="0" distB="0" distL="0" distR="0" wp14:anchorId="64984A99" wp14:editId="4172BD0D">
-            <wp:extent cx="5400040" cy="4043508"/>
+          <wp:anchor distT="0" distB="0" distL="114300" distR="114300" simplePos="0" relativeHeight="251663360" behindDoc="1" locked="0" layoutInCell="1" allowOverlap="1" wp14:anchorId="306EA94B" wp14:editId="2061799D">
+            <wp:simplePos x="0" y="0"/>
+            <wp:positionH relativeFrom="column">
+              <wp:posOffset>-3810</wp:posOffset>
+            </wp:positionH>
+            <wp:positionV relativeFrom="paragraph">
+              <wp:posOffset>219710</wp:posOffset>
+            </wp:positionV>
+            <wp:extent cx="5393055" cy="3829050"/>
             <wp:effectExtent l="0" t="0" r="0" b="0"/>
+            <wp:wrapTight wrapText="bothSides">
+              <wp:wrapPolygon edited="0">
+                <wp:start x="0" y="0"/>
+                <wp:lineTo x="0" y="21493"/>
+                <wp:lineTo x="21516" y="21493"/>
+                <wp:lineTo x="21516" y="0"/>
+                <wp:lineTo x="0" y="0"/>
+              </wp:wrapPolygon>
+            </wp:wrapTight>
             <wp:docPr id="7" name="Imagem 7" descr="C:\Users\Andre\Desktop\demo\recordes.png"/>
             <wp:cNvGraphicFramePr>
               <a:graphicFrameLocks xmlns:a="http://schemas.openxmlformats.org/drawingml/2006/main" noChangeAspect="1"/>
@@ -1213,7 +1124,7 @@
                       <a:picLocks noChangeAspect="1" noChangeArrowheads="1"/>
                     </pic:cNvPicPr>
                   </pic:nvPicPr>
-                  <pic:blipFill>
+                  <pic:blipFill rotWithShape="1">
                     <a:blip r:embed="rId11">
                       <a:extLst>
                         <a:ext uri="{28A0092B-C50C-407E-A947-70E740481C1C}">
@@ -1221,15 +1132,13 @@
                         </a:ext>
                       </a:extLst>
                     </a:blip>
-                    <a:srcRect/>
-                    <a:stretch>
-                      <a:fillRect/>
-                    </a:stretch>
+                    <a:srcRect b="5189"/>
+                    <a:stretch/>
                   </pic:blipFill>
                   <pic:spPr bwMode="auto">
                     <a:xfrm>
                       <a:off x="0" y="0"/>
-                      <a:ext cx="5400040" cy="4043508"/>
+                      <a:ext cx="5393055" cy="3829050"/>
                     </a:xfrm>
                     <a:prstGeom prst="rect">
                       <a:avLst/>
@@ -1238,77 +1147,52 @@
                     <a:ln>
                       <a:noFill/>
                     </a:ln>
+                    <a:extLst>
+                      <a:ext uri="{53640926-AAD7-44D8-BBD7-CCE9431645EC}">
+                        <a14:shadowObscured xmlns:a14="http://schemas.microsoft.com/office/drawing/2010/main"/>
+                      </a:ext>
+                    </a:extLst>
                   </pic:spPr>
                 </pic:pic>
               </a:graphicData>
             </a:graphic>
-          </wp:inline>
+            <wp14:sizeRelH relativeFrom="page">
+              <wp14:pctWidth>0</wp14:pctWidth>
+            </wp14:sizeRelH>
+            <wp14:sizeRelV relativeFrom="page">
+              <wp14:pctHeight>0</wp14:pctHeight>
+            </wp14:sizeRelV>
+          </wp:anchor>
         </w:drawing>
       </w:r>
-    </w:p>
-    <w:p>
-      <w:pPr>
-        <w:contextualSpacing/>
-        <w:rPr>
-          <w:color w:val="C00000"/>
-        </w:rPr>
-      </w:pPr>
-      <w:r>
-        <w:rPr>
-          <w:color w:val="C00000"/>
-        </w:rPr>
-        <w:t>(</w:t>
-      </w:r>
-      <w:proofErr w:type="spellStart"/>
-      <w:r>
-        <w:rPr>
-          <w:color w:val="C00000"/>
-        </w:rPr>
-        <w:t>fitnessum</w:t>
-      </w:r>
-      <w:proofErr w:type="spellEnd"/>
-      <w:r>
-        <w:rPr>
-          <w:color w:val="C00000"/>
-        </w:rPr>
-        <w:t>-poo\</w:t>
-      </w:r>
-      <w:proofErr w:type="spellStart"/>
-      <w:r>
-        <w:rPr>
-          <w:color w:val="C00000"/>
-        </w:rPr>
-        <w:t>report</w:t>
-      </w:r>
-      <w:proofErr w:type="spellEnd"/>
-      <w:r>
-        <w:rPr>
-          <w:color w:val="C00000"/>
-        </w:rPr>
-        <w:t>\Outros documentos\demo</w:t>
-      </w:r>
-      <w:r>
-        <w:rPr>
-          <w:color w:val="C00000"/>
-        </w:rPr>
-        <w:t>\</w:t>
-      </w:r>
-      <w:r>
-        <w:rPr>
-          <w:color w:val="C00000"/>
-        </w:rPr>
-        <w:t>recordes.png</w:t>
-      </w:r>
-      <w:r>
-        <w:rPr>
-          <w:color w:val="C00000"/>
-        </w:rPr>
-        <w:t>)</w:t>
-      </w:r>
-    </w:p>
-    <w:p>
-      <w:pPr>
-        <w:contextualSpacing/>
+      <w:r>
+        <w:t>Na parte inferior, o utilizador pode ver os seus records nas diferentes modalidades.</w:t>
+      </w:r>
+    </w:p>
+    <w:p>
+      <w:pPr>
+        <w:pStyle w:val="Legenda"/>
+      </w:pPr>
+      <w:r>
+        <w:t xml:space="preserve">Figura </w:t>
+      </w:r>
+      <w:fldSimple w:instr=" SEQ Figura \* ARABIC ">
+        <w:r>
+          <w:rPr>
+            <w:noProof/>
+          </w:rPr>
+          <w:t>6</w:t>
+        </w:r>
+      </w:fldSimple>
+      <w:r>
+        <w:t xml:space="preserve"> - Menu Recordes</w:t>
+      </w:r>
+    </w:p>
+    <w:p>
+      <w:pPr>
+        <w:rPr>
+          <w:sz w:val="16"/>
+        </w:rPr>
       </w:pPr>
     </w:p>
     <w:p>
@@ -1320,133 +1204,12 @@
           <w:sz w:val="28"/>
         </w:rPr>
       </w:pPr>
-    </w:p>
-    <w:p>
-      <w:pPr>
-        <w:contextualSpacing/>
+      <w:r>
         <w:rPr>
           <w:b/>
           <w:color w:val="1F497D" w:themeColor="text2"/>
           <w:sz w:val="28"/>
         </w:rPr>
-      </w:pPr>
-    </w:p>
-    <w:p>
-      <w:pPr>
-        <w:contextualSpacing/>
-        <w:rPr>
-          <w:b/>
-          <w:color w:val="1F497D" w:themeColor="text2"/>
-          <w:sz w:val="28"/>
-        </w:rPr>
-      </w:pPr>
-    </w:p>
-    <w:p>
-      <w:pPr>
-        <w:contextualSpacing/>
-        <w:rPr>
-          <w:b/>
-          <w:color w:val="1F497D" w:themeColor="text2"/>
-          <w:sz w:val="28"/>
-        </w:rPr>
-      </w:pPr>
-    </w:p>
-    <w:p>
-      <w:pPr>
-        <w:contextualSpacing/>
-        <w:rPr>
-          <w:b/>
-          <w:color w:val="1F497D" w:themeColor="text2"/>
-          <w:sz w:val="28"/>
-        </w:rPr>
-      </w:pPr>
-    </w:p>
-    <w:p>
-      <w:pPr>
-        <w:contextualSpacing/>
-        <w:rPr>
-          <w:b/>
-          <w:color w:val="1F497D" w:themeColor="text2"/>
-          <w:sz w:val="28"/>
-        </w:rPr>
-      </w:pPr>
-    </w:p>
-    <w:p>
-      <w:pPr>
-        <w:contextualSpacing/>
-        <w:rPr>
-          <w:b/>
-          <w:color w:val="1F497D" w:themeColor="text2"/>
-          <w:sz w:val="28"/>
-        </w:rPr>
-      </w:pPr>
-    </w:p>
-    <w:p>
-      <w:pPr>
-        <w:contextualSpacing/>
-        <w:rPr>
-          <w:b/>
-          <w:color w:val="1F497D" w:themeColor="text2"/>
-          <w:sz w:val="28"/>
-        </w:rPr>
-      </w:pPr>
-    </w:p>
-    <w:p>
-      <w:pPr>
-        <w:contextualSpacing/>
-        <w:rPr>
-          <w:b/>
-          <w:color w:val="1F497D" w:themeColor="text2"/>
-          <w:sz w:val="28"/>
-        </w:rPr>
-      </w:pPr>
-    </w:p>
-    <w:p>
-      <w:pPr>
-        <w:contextualSpacing/>
-        <w:rPr>
-          <w:b/>
-          <w:color w:val="1F497D" w:themeColor="text2"/>
-          <w:sz w:val="28"/>
-        </w:rPr>
-      </w:pPr>
-    </w:p>
-    <w:p>
-      <w:pPr>
-        <w:contextualSpacing/>
-        <w:rPr>
-          <w:b/>
-          <w:color w:val="1F497D" w:themeColor="text2"/>
-          <w:sz w:val="28"/>
-        </w:rPr>
-      </w:pPr>
-    </w:p>
-    <w:p>
-      <w:pPr>
-        <w:contextualSpacing/>
-        <w:rPr>
-          <w:b/>
-          <w:color w:val="1F497D" w:themeColor="text2"/>
-          <w:sz w:val="28"/>
-        </w:rPr>
-      </w:pPr>
-    </w:p>
-    <w:p>
-      <w:pPr>
-        <w:contextualSpacing/>
-        <w:rPr>
-          <w:b/>
-          <w:color w:val="1F497D" w:themeColor="text2"/>
-          <w:sz w:val="28"/>
-        </w:rPr>
-      </w:pPr>
-      <w:r>
-        <w:rPr>
-          <w:b/>
-          <w:color w:val="1F497D" w:themeColor="text2"/>
-          <w:sz w:val="28"/>
-        </w:rPr>
-        <w:lastRenderedPageBreak/>
         <w:t>Menu Eventos</w:t>
       </w:r>
     </w:p>
@@ -1461,53 +1224,73 @@
     <w:p>
       <w:pPr>
         <w:contextualSpacing/>
-      </w:pPr>
-      <w:r>
-        <w:t>Com permissões de administrador é ain</w:t>
-      </w:r>
-      <w:r>
-        <w:t xml:space="preserve">da possível criar novos eventos, </w:t>
-      </w:r>
-      <w:r>
-        <w:t>apagar/editar os existentes</w:t>
-      </w:r>
-      <w:r>
-        <w:t xml:space="preserve"> e ainda dar inicio à simulação de um </w:t>
-      </w:r>
-      <w:proofErr w:type="gramStart"/>
-      <w:r>
-        <w:t>evento,  s</w:t>
-      </w:r>
-      <w:r>
-        <w:t>eleccionando</w:t>
-      </w:r>
-      <w:proofErr w:type="gramEnd"/>
-      <w:r>
-        <w:t xml:space="preserve"> </w:t>
-      </w:r>
-      <w:r>
-        <w:t>o</w:t>
-      </w:r>
-      <w:r>
-        <w:t xml:space="preserve"> evento </w:t>
-      </w:r>
-      <w:r>
-        <w:t>desejado e clicando em “Iniciar”.</w:t>
-      </w:r>
-    </w:p>
-    <w:p>
-      <w:pPr>
-        <w:contextualSpacing/>
-      </w:pPr>
-      <w:r>
         <w:rPr>
           <w:noProof/>
           <w:lang w:eastAsia="pt-PT"/>
         </w:rPr>
+      </w:pPr>
+      <w:r>
+        <w:t>Com permissões de administrador é ain</w:t>
+      </w:r>
+      <w:r>
+        <w:t xml:space="preserve">da possível criar novos eventos, </w:t>
+      </w:r>
+      <w:r>
+        <w:t>apagar/editar os existentes</w:t>
+      </w:r>
+      <w:r>
+        <w:t xml:space="preserve"> e ainda dar inicio à simulação de um </w:t>
+      </w:r>
+      <w:proofErr w:type="gramStart"/>
+      <w:r>
+        <w:t>evento,  s</w:t>
+      </w:r>
+      <w:r>
+        <w:t>eleccionando</w:t>
+      </w:r>
+      <w:proofErr w:type="gramEnd"/>
+      <w:r>
+        <w:t xml:space="preserve"> </w:t>
+      </w:r>
+      <w:r>
+        <w:t>o</w:t>
+      </w:r>
+      <w:r>
+        <w:t xml:space="preserve"> evento </w:t>
+      </w:r>
+      <w:r>
+        <w:t>desejado e clicando em “Iniciar”.</w:t>
+      </w:r>
+      <w:r>
+        <w:rPr>
+          <w:noProof/>
+          <w:lang w:eastAsia="pt-PT"/>
+        </w:rPr>
+        <w:t xml:space="preserve"> </w:t>
+      </w:r>
+    </w:p>
+    <w:p>
+      <w:pPr>
+        <w:contextualSpacing/>
+        <w:rPr>
+          <w:noProof/>
+          <w:lang w:eastAsia="pt-PT"/>
+        </w:rPr>
+      </w:pPr>
+    </w:p>
+    <w:p>
+      <w:pPr>
+        <w:contextualSpacing/>
+      </w:pPr>
+      <w:r>
+        <w:rPr>
+          <w:noProof/>
+          <w:lang w:eastAsia="pt-PT"/>
+        </w:rPr>
         <w:drawing>
-          <wp:inline distT="0" distB="0" distL="0" distR="0" wp14:anchorId="69CB8405" wp14:editId="3F94AE06">
-            <wp:extent cx="5400040" cy="2278278"/>
-            <wp:effectExtent l="0" t="0" r="0" b="8255"/>
+          <wp:inline distT="0" distB="0" distL="0" distR="0" wp14:anchorId="45AC8B67" wp14:editId="076CC4F7">
+            <wp:extent cx="5395595" cy="2095500"/>
+            <wp:effectExtent l="0" t="0" r="0" b="0"/>
             <wp:docPr id="8" name="Imagem 8" descr="C:\Users\Andre\Desktop\demo\eventos.png"/>
             <wp:cNvGraphicFramePr>
               <a:graphicFrameLocks xmlns:a="http://schemas.openxmlformats.org/drawingml/2006/main" noChangeAspect="1"/>
@@ -1521,7 +1304,7 @@
                       <a:picLocks noChangeAspect="1" noChangeArrowheads="1"/>
                     </pic:cNvPicPr>
                   </pic:nvPicPr>
-                  <pic:blipFill>
+                  <pic:blipFill rotWithShape="1">
                     <a:blip r:embed="rId12">
                       <a:extLst>
                         <a:ext uri="{28A0092B-C50C-407E-A947-70E740481C1C}">
@@ -1529,15 +1312,13 @@
                         </a:ext>
                       </a:extLst>
                     </a:blip>
-                    <a:srcRect/>
-                    <a:stretch>
-                      <a:fillRect/>
-                    </a:stretch>
+                    <a:srcRect b="7949"/>
+                    <a:stretch/>
                   </pic:blipFill>
                   <pic:spPr bwMode="auto">
                     <a:xfrm>
                       <a:off x="0" y="0"/>
-                      <a:ext cx="5400040" cy="2278278"/>
+                      <a:ext cx="5395595" cy="2095500"/>
                     </a:xfrm>
                     <a:prstGeom prst="rect">
                       <a:avLst/>
@@ -1546,6 +1327,11 @@
                     <a:ln>
                       <a:noFill/>
                     </a:ln>
+                    <a:extLst>
+                      <a:ext uri="{53640926-AAD7-44D8-BBD7-CCE9431645EC}">
+                        <a14:shadowObscured xmlns:a14="http://schemas.microsoft.com/office/drawing/2010/main"/>
+                      </a:ext>
+                    </a:extLst>
                   </pic:spPr>
                 </pic:pic>
               </a:graphicData>
@@ -1556,62 +1342,21 @@
     </w:p>
     <w:p>
       <w:pPr>
-        <w:contextualSpacing/>
-        <w:rPr>
-          <w:color w:val="C00000"/>
-        </w:rPr>
-      </w:pPr>
-      <w:r>
-        <w:rPr>
-          <w:color w:val="C00000"/>
-        </w:rPr>
-        <w:t>(</w:t>
-      </w:r>
-      <w:proofErr w:type="spellStart"/>
-      <w:r>
-        <w:rPr>
-          <w:color w:val="C00000"/>
-        </w:rPr>
-        <w:t>fitnessum</w:t>
-      </w:r>
-      <w:proofErr w:type="spellEnd"/>
-      <w:r>
-        <w:rPr>
-          <w:color w:val="C00000"/>
-        </w:rPr>
-        <w:t>-poo\</w:t>
-      </w:r>
-      <w:proofErr w:type="spellStart"/>
-      <w:r>
-        <w:rPr>
-          <w:color w:val="C00000"/>
-        </w:rPr>
-        <w:t>report</w:t>
-      </w:r>
-      <w:proofErr w:type="spellEnd"/>
-      <w:r>
-        <w:rPr>
-          <w:color w:val="C00000"/>
-        </w:rPr>
-        <w:t>\Outros documentos\demo</w:t>
-      </w:r>
-      <w:r>
-        <w:rPr>
-          <w:color w:val="C00000"/>
-        </w:rPr>
-        <w:t>\</w:t>
-      </w:r>
-      <w:r>
-        <w:rPr>
-          <w:color w:val="C00000"/>
-        </w:rPr>
-        <w:t>eventos.png</w:t>
-      </w:r>
-      <w:r>
-        <w:rPr>
-          <w:color w:val="C00000"/>
-        </w:rPr>
-        <w:t>)</w:t>
+        <w:pStyle w:val="Legenda"/>
+      </w:pPr>
+      <w:r>
+        <w:t xml:space="preserve">Figura </w:t>
+      </w:r>
+      <w:fldSimple w:instr=" SEQ Figura \* ARABIC ">
+        <w:r>
+          <w:rPr>
+            <w:noProof/>
+          </w:rPr>
+          <w:t>7</w:t>
+        </w:r>
+      </w:fldSimple>
+      <w:r>
+        <w:t xml:space="preserve"> - Menu Eventos</w:t>
       </w:r>
     </w:p>
     <w:p>
@@ -1629,6 +1374,7 @@
     </w:p>
     <w:p>
       <w:pPr>
+        <w:keepNext/>
         <w:contextualSpacing/>
       </w:pPr>
       <w:r>
@@ -1637,9 +1383,25 @@
           <w:lang w:eastAsia="pt-PT"/>
         </w:rPr>
         <w:drawing>
-          <wp:inline distT="0" distB="0" distL="0" distR="0" wp14:anchorId="45E4FFD6" wp14:editId="7D377E8B">
+          <wp:anchor distT="0" distB="0" distL="114300" distR="114300" simplePos="0" relativeHeight="251664384" behindDoc="1" locked="0" layoutInCell="1" allowOverlap="1">
+            <wp:simplePos x="0" y="0"/>
+            <wp:positionH relativeFrom="column">
+              <wp:posOffset>-3810</wp:posOffset>
+            </wp:positionH>
+            <wp:positionV relativeFrom="paragraph">
+              <wp:posOffset>131445</wp:posOffset>
+            </wp:positionV>
             <wp:extent cx="2857500" cy="1181100"/>
             <wp:effectExtent l="0" t="0" r="0" b="0"/>
+            <wp:wrapTight wrapText="bothSides">
+              <wp:wrapPolygon edited="0">
+                <wp:start x="0" y="0"/>
+                <wp:lineTo x="0" y="21252"/>
+                <wp:lineTo x="21456" y="21252"/>
+                <wp:lineTo x="21456" y="0"/>
+                <wp:lineTo x="0" y="0"/>
+              </wp:wrapPolygon>
+            </wp:wrapTight>
             <wp:docPr id="10" name="Imagem 10" descr="C:\Users\Andre\Desktop\demo\eventos_tempo.png"/>
             <wp:cNvGraphicFramePr>
               <a:graphicFrameLocks xmlns:a="http://schemas.openxmlformats.org/drawingml/2006/main" noChangeAspect="1"/>
@@ -1682,62 +1444,53 @@
                 </pic:pic>
               </a:graphicData>
             </a:graphic>
-          </wp:inline>
+            <wp14:sizeRelH relativeFrom="page">
+              <wp14:pctWidth>0</wp14:pctWidth>
+            </wp14:sizeRelH>
+            <wp14:sizeRelV relativeFrom="page">
+              <wp14:pctHeight>0</wp14:pctHeight>
+            </wp14:sizeRelV>
+          </wp:anchor>
         </w:drawing>
       </w:r>
     </w:p>
     <w:p>
       <w:pPr>
-        <w:contextualSpacing/>
-        <w:rPr>
-          <w:color w:val="C00000"/>
-        </w:rPr>
-      </w:pPr>
-      <w:r>
-        <w:rPr>
-          <w:color w:val="C00000"/>
-        </w:rPr>
-        <w:t>(</w:t>
-      </w:r>
-      <w:proofErr w:type="spellStart"/>
-      <w:r>
-        <w:rPr>
-          <w:color w:val="C00000"/>
-        </w:rPr>
-        <w:t>fitnessum</w:t>
-      </w:r>
-      <w:proofErr w:type="spellEnd"/>
-      <w:r>
-        <w:rPr>
-          <w:color w:val="C00000"/>
-        </w:rPr>
-        <w:t>-poo\</w:t>
-      </w:r>
-      <w:proofErr w:type="spellStart"/>
-      <w:r>
-        <w:rPr>
-          <w:color w:val="C00000"/>
-        </w:rPr>
-        <w:t>report</w:t>
-      </w:r>
-      <w:proofErr w:type="spellEnd"/>
-      <w:r>
-        <w:rPr>
-          <w:color w:val="C00000"/>
-        </w:rPr>
-        <w:t>\Outros documentos\demo</w:t>
-      </w:r>
-      <w:r>
-        <w:rPr>
-          <w:color w:val="C00000"/>
-        </w:rPr>
-        <w:t>\</w:t>
-      </w:r>
-      <w:r>
-        <w:rPr>
-          <w:color w:val="C00000"/>
-        </w:rPr>
-        <w:t>eventos_tempo.png)</w:t>
+        <w:pStyle w:val="Legenda"/>
+      </w:pPr>
+    </w:p>
+    <w:p>
+      <w:pPr>
+        <w:pStyle w:val="Legenda"/>
+      </w:pPr>
+    </w:p>
+    <w:p>
+      <w:pPr>
+        <w:pStyle w:val="Legenda"/>
+      </w:pPr>
+    </w:p>
+    <w:p>
+      <w:pPr>
+        <w:pStyle w:val="Legenda"/>
+      </w:pPr>
+    </w:p>
+    <w:p>
+      <w:pPr>
+        <w:pStyle w:val="Legenda"/>
+      </w:pPr>
+      <w:r>
+        <w:t xml:space="preserve">Figura </w:t>
+      </w:r>
+      <w:fldSimple w:instr=" SEQ Figura \* ARABIC ">
+        <w:r>
+          <w:rPr>
+            <w:noProof/>
+          </w:rPr>
+          <w:t>8</w:t>
+        </w:r>
+      </w:fldSimple>
+      <w:r>
+        <w:t xml:space="preserve"> - Selecção de condições meteorológicas para simulação</w:t>
       </w:r>
     </w:p>
     <w:p>
@@ -1755,6 +1508,12 @@
     </w:p>
     <w:p>
       <w:pPr>
+        <w:contextualSpacing/>
+      </w:pPr>
+    </w:p>
+    <w:p>
+      <w:pPr>
+        <w:keepNext/>
         <w:contextualSpacing/>
       </w:pPr>
       <w:r>
@@ -1763,9 +1522,9 @@
           <w:lang w:eastAsia="pt-PT"/>
         </w:rPr>
         <w:drawing>
-          <wp:inline distT="0" distB="0" distL="0" distR="0" wp14:anchorId="54FE977A" wp14:editId="4605FC43">
-            <wp:extent cx="3276600" cy="2623572"/>
-            <wp:effectExtent l="0" t="0" r="0" b="5715"/>
+          <wp:inline distT="0" distB="0" distL="0" distR="0" wp14:anchorId="588054FA" wp14:editId="4E48EA63">
+            <wp:extent cx="4948673" cy="3962400"/>
+            <wp:effectExtent l="0" t="0" r="4445" b="0"/>
             <wp:docPr id="9" name="Imagem 9" descr="C:\Users\Andre\Desktop\demo\eventos_simulacao.png"/>
             <wp:cNvGraphicFramePr>
               <a:graphicFrameLocks xmlns:a="http://schemas.openxmlformats.org/drawingml/2006/main" noChangeAspect="1"/>
@@ -1795,7 +1554,7 @@
                   <pic:spPr bwMode="auto">
                     <a:xfrm>
                       <a:off x="0" y="0"/>
-                      <a:ext cx="3285549" cy="2630737"/>
+                      <a:ext cx="4971775" cy="3980898"/>
                     </a:xfrm>
                     <a:prstGeom prst="rect">
                       <a:avLst/>
@@ -1814,69 +1573,78 @@
     </w:p>
     <w:p>
       <w:pPr>
+        <w:pStyle w:val="Legenda"/>
+      </w:pPr>
+      <w:r>
+        <w:t xml:space="preserve">Figura </w:t>
+      </w:r>
+      <w:fldSimple w:instr=" SEQ Figura \* ARABIC ">
+        <w:r>
+          <w:rPr>
+            <w:noProof/>
+          </w:rPr>
+          <w:t>9</w:t>
+        </w:r>
+      </w:fldSimple>
+      <w:r>
+        <w:t xml:space="preserve"> - Resultado de uma simulação</w:t>
+      </w:r>
+    </w:p>
+    <w:p>
+      <w:pPr>
         <w:contextualSpacing/>
         <w:rPr>
           <w:color w:val="C00000"/>
         </w:rPr>
       </w:pPr>
-      <w:r>
+    </w:p>
+    <w:p>
+      <w:pPr>
+        <w:contextualSpacing/>
         <w:rPr>
           <w:color w:val="C00000"/>
         </w:rPr>
-        <w:t>(</w:t>
-      </w:r>
-      <w:proofErr w:type="spellStart"/>
-      <w:r>
+      </w:pPr>
+    </w:p>
+    <w:p>
+      <w:pPr>
+        <w:contextualSpacing/>
         <w:rPr>
           <w:color w:val="C00000"/>
         </w:rPr>
-        <w:t>fitnessum</w:t>
-      </w:r>
-      <w:proofErr w:type="spellEnd"/>
-      <w:r>
+      </w:pPr>
+    </w:p>
+    <w:p>
+      <w:pPr>
+        <w:contextualSpacing/>
         <w:rPr>
           <w:color w:val="C00000"/>
         </w:rPr>
-        <w:t>-poo\</w:t>
-      </w:r>
-      <w:proofErr w:type="spellStart"/>
-      <w:r>
+      </w:pPr>
+    </w:p>
+    <w:p>
+      <w:pPr>
+        <w:contextualSpacing/>
         <w:rPr>
           <w:color w:val="C00000"/>
         </w:rPr>
-        <w:t>report</w:t>
-      </w:r>
-      <w:proofErr w:type="spellEnd"/>
-      <w:r>
+      </w:pPr>
+    </w:p>
+    <w:p>
+      <w:pPr>
+        <w:contextualSpacing/>
         <w:rPr>
           <w:color w:val="C00000"/>
         </w:rPr>
-        <w:t>\Outros documentos\demo</w:t>
-      </w:r>
-      <w:r>
+      </w:pPr>
+    </w:p>
+    <w:p>
+      <w:pPr>
+        <w:contextualSpacing/>
         <w:rPr>
           <w:color w:val="C00000"/>
         </w:rPr>
-        <w:t>\</w:t>
-      </w:r>
-      <w:r>
-        <w:rPr>
-          <w:color w:val="C00000"/>
-        </w:rPr>
-        <w:t>login</w:t>
-      </w:r>
-      <w:r>
-        <w:rPr>
-          <w:color w:val="C00000"/>
-        </w:rPr>
-        <w:t>.png</w:t>
-      </w:r>
-      <w:r>
-        <w:rPr>
-          <w:color w:val="C00000"/>
-        </w:rPr>
-        <w:t>)</w:t>
-      </w:r>
+      </w:pPr>
     </w:p>
     <w:p>
       <w:pPr>
@@ -1901,12 +1669,23 @@
           <w:color w:val="1F497D" w:themeColor="text2"/>
           <w:sz w:val="28"/>
         </w:rPr>
+        <w:lastRenderedPageBreak/>
         <w:t>Menu Adicionar Amigo</w:t>
       </w:r>
     </w:p>
     <w:p>
       <w:pPr>
         <w:contextualSpacing/>
+        <w:rPr>
+          <w:b/>
+          <w:color w:val="1F497D" w:themeColor="text2"/>
+          <w:sz w:val="28"/>
+        </w:rPr>
+      </w:pPr>
+    </w:p>
+    <w:p>
+      <w:pPr>
+        <w:contextualSpacing/>
       </w:pPr>
       <w:r>
         <w:t xml:space="preserve">O utilizador tem ainda a possibilidade de adicionar um amigo indicando o </w:t>
@@ -1922,6 +1701,12 @@
     </w:p>
     <w:p>
       <w:pPr>
+        <w:contextualSpacing/>
+      </w:pPr>
+    </w:p>
+    <w:p>
+      <w:pPr>
+        <w:keepNext/>
         <w:contextualSpacing/>
       </w:pPr>
       <w:r>
@@ -1930,7 +1715,7 @@
           <w:lang w:eastAsia="pt-PT"/>
         </w:rPr>
         <w:drawing>
-          <wp:inline distT="0" distB="0" distL="0" distR="0" wp14:anchorId="6EAB611E" wp14:editId="3FB9A061">
+          <wp:inline distT="0" distB="0" distL="0" distR="0" wp14:anchorId="29861AD2" wp14:editId="18BFAAE1">
             <wp:extent cx="2914650" cy="1266825"/>
             <wp:effectExtent l="0" t="0" r="0" b="9525"/>
             <wp:docPr id="11" name="Imagem 11" descr="C:\Users\Andre\Desktop\demo\adicionar_amigo.png"/>
@@ -1981,72 +1766,24 @@
     </w:p>
     <w:p>
       <w:pPr>
-        <w:contextualSpacing/>
-        <w:rPr>
-          <w:color w:val="C00000"/>
-        </w:rPr>
-      </w:pPr>
-      <w:r>
-        <w:rPr>
-          <w:color w:val="C00000"/>
-        </w:rPr>
-        <w:t>(</w:t>
-      </w:r>
-      <w:proofErr w:type="spellStart"/>
-      <w:r>
-        <w:rPr>
-          <w:color w:val="C00000"/>
-        </w:rPr>
-        <w:t>fitnessum</w:t>
-      </w:r>
-      <w:proofErr w:type="spellEnd"/>
-      <w:r>
-        <w:rPr>
-          <w:color w:val="C00000"/>
-        </w:rPr>
-        <w:t>-poo\</w:t>
-      </w:r>
-      <w:proofErr w:type="spellStart"/>
-      <w:r>
-        <w:rPr>
-          <w:color w:val="C00000"/>
-        </w:rPr>
-        <w:t>report</w:t>
-      </w:r>
-      <w:proofErr w:type="spellEnd"/>
-      <w:r>
-        <w:rPr>
-          <w:color w:val="C00000"/>
-        </w:rPr>
-        <w:t>\Outros documentos\demo</w:t>
-      </w:r>
-      <w:r>
-        <w:rPr>
-          <w:color w:val="C00000"/>
-        </w:rPr>
-        <w:t>\</w:t>
-      </w:r>
-      <w:r>
-        <w:rPr>
-          <w:color w:val="C00000"/>
-        </w:rPr>
-        <w:t>adicionar_amigo.png</w:t>
-      </w:r>
-      <w:r>
-        <w:rPr>
-          <w:color w:val="C00000"/>
-        </w:rPr>
-        <w:t>)</w:t>
-      </w:r>
-    </w:p>
-    <w:p>
-      <w:pPr>
-        <w:contextualSpacing/>
-        <w:rPr>
-          <w:color w:val="C00000"/>
-        </w:rPr>
-      </w:pPr>
-    </w:p>
+        <w:pStyle w:val="Legenda"/>
+      </w:pPr>
+      <w:r>
+        <w:t xml:space="preserve">Figura </w:t>
+      </w:r>
+      <w:fldSimple w:instr=" SEQ Figura \* ARABIC ">
+        <w:r>
+          <w:rPr>
+            <w:noProof/>
+          </w:rPr>
+          <w:t>10</w:t>
+        </w:r>
+      </w:fldSimple>
+      <w:r>
+        <w:t xml:space="preserve"> - Envio de Pedido de Amizade</w:t>
+      </w:r>
+    </w:p>
+    <w:p/>
     <w:p>
       <w:pPr>
         <w:contextualSpacing/>
@@ -2071,13 +1808,20 @@
       <w:pPr>
         <w:contextualSpacing/>
       </w:pPr>
+    </w:p>
+    <w:p>
+      <w:pPr>
+        <w:keepNext/>
+        <w:contextualSpacing/>
+      </w:pPr>
+      <w:bookmarkStart w:id="0" w:name="_GoBack"/>
       <w:r>
         <w:rPr>
           <w:noProof/>
           <w:lang w:eastAsia="pt-PT"/>
         </w:rPr>
         <w:drawing>
-          <wp:inline distT="0" distB="0" distL="0" distR="0" wp14:anchorId="4F4A730B" wp14:editId="762C439C">
+          <wp:inline distT="0" distB="0" distL="0" distR="0" wp14:anchorId="37EA854B" wp14:editId="3B0851AF">
             <wp:extent cx="4848225" cy="1048035"/>
             <wp:effectExtent l="0" t="0" r="0" b="0"/>
             <wp:docPr id="13" name="Imagem 13" descr="C:\Users\Andre\Desktop\demo\aceitar_amigo.png"/>
@@ -2125,78 +1869,30 @@
           </wp:inline>
         </w:drawing>
       </w:r>
-    </w:p>
-    <w:p>
-      <w:pPr>
-        <w:contextualSpacing/>
-        <w:rPr>
-          <w:color w:val="C00000"/>
-        </w:rPr>
-      </w:pPr>
-      <w:r>
-        <w:rPr>
-          <w:color w:val="C00000"/>
-        </w:rPr>
-        <w:t>(</w:t>
-      </w:r>
-      <w:proofErr w:type="spellStart"/>
-      <w:r>
-        <w:rPr>
-          <w:color w:val="C00000"/>
-        </w:rPr>
-        <w:t>fitnessum</w:t>
-      </w:r>
-      <w:proofErr w:type="spellEnd"/>
-      <w:r>
-        <w:rPr>
-          <w:color w:val="C00000"/>
-        </w:rPr>
-        <w:t>-poo\</w:t>
-      </w:r>
-      <w:proofErr w:type="spellStart"/>
-      <w:r>
-        <w:rPr>
-          <w:color w:val="C00000"/>
-        </w:rPr>
-        <w:t>report</w:t>
-      </w:r>
-      <w:proofErr w:type="spellEnd"/>
-      <w:r>
-        <w:rPr>
-          <w:color w:val="C00000"/>
-        </w:rPr>
-        <w:t>\Outros documentos\demo</w:t>
-      </w:r>
-      <w:r>
-        <w:rPr>
-          <w:color w:val="C00000"/>
-        </w:rPr>
-        <w:t>\</w:t>
-      </w:r>
-      <w:bookmarkStart w:id="0" w:name="_GoBack"/>
       <w:bookmarkEnd w:id="0"/>
-      <w:r>
-        <w:rPr>
-          <w:color w:val="C00000"/>
-        </w:rPr>
-        <w:t>aceitar_amigo.png</w:t>
-      </w:r>
-      <w:r>
-        <w:rPr>
-          <w:color w:val="C00000"/>
-        </w:rPr>
-        <w:t>)</w:t>
-      </w:r>
-    </w:p>
-    <w:p>
-      <w:pPr>
-        <w:contextualSpacing/>
-      </w:pPr>
-    </w:p>
-    <w:p/>
+    </w:p>
+    <w:p>
+      <w:pPr>
+        <w:pStyle w:val="Legenda"/>
+      </w:pPr>
+      <w:r>
+        <w:t xml:space="preserve">Figura </w:t>
+      </w:r>
+      <w:fldSimple w:instr=" SEQ Figura \* ARABIC ">
+        <w:r>
+          <w:rPr>
+            <w:noProof/>
+          </w:rPr>
+          <w:t>11</w:t>
+        </w:r>
+      </w:fldSimple>
+      <w:r>
+        <w:t xml:space="preserve"> - Confirmação de pedido de amizade</w:t>
+      </w:r>
+    </w:p>
     <w:sectPr>
       <w:pgSz w:w="11906" w:h="16838"/>
-      <w:pgMar w:top="1417" w:right="1701" w:bottom="1417" w:left="1701" w:header="708" w:footer="708" w:gutter="0"/>
+      <w:pgMar w:top="1417" w:right="1701" w:bottom="1276" w:left="1701" w:header="708" w:footer="708" w:gutter="0"/>
       <w:cols w:space="708"/>
       <w:docGrid w:linePitch="360"/>
     </w:sectPr>
@@ -2554,6 +2250,25 @@
       <w:szCs w:val="16"/>
     </w:rPr>
   </w:style>
+  <w:style w:type="paragraph" w:styleId="Legenda">
+    <w:name w:val="caption"/>
+    <w:basedOn w:val="Normal"/>
+    <w:next w:val="Normal"/>
+    <w:uiPriority w:val="35"/>
+    <w:unhideWhenUsed/>
+    <w:qFormat/>
+    <w:rsid w:val="000757FF"/>
+    <w:pPr>
+      <w:spacing w:line="240" w:lineRule="auto"/>
+    </w:pPr>
+    <w:rPr>
+      <w:b/>
+      <w:bCs/>
+      <w:color w:val="4F81BD" w:themeColor="accent1"/>
+      <w:sz w:val="18"/>
+      <w:szCs w:val="18"/>
+    </w:rPr>
+  </w:style>
 </w:styles>
 </file>
 
@@ -2784,6 +2499,25 @@
       <w:rFonts w:ascii="Tahoma" w:hAnsi="Tahoma" w:cs="Tahoma"/>
       <w:sz w:val="16"/>
       <w:szCs w:val="16"/>
+    </w:rPr>
+  </w:style>
+  <w:style w:type="paragraph" w:styleId="Legenda">
+    <w:name w:val="caption"/>
+    <w:basedOn w:val="Normal"/>
+    <w:next w:val="Normal"/>
+    <w:uiPriority w:val="35"/>
+    <w:unhideWhenUsed/>
+    <w:qFormat/>
+    <w:rsid w:val="000757FF"/>
+    <w:pPr>
+      <w:spacing w:line="240" w:lineRule="auto"/>
+    </w:pPr>
+    <w:rPr>
+      <w:b/>
+      <w:bCs/>
+      <w:color w:val="4F81BD" w:themeColor="accent1"/>
+      <w:sz w:val="18"/>
+      <w:szCs w:val="18"/>
     </w:rPr>
   </w:style>
 </w:styles>

</xml_diff>